<commit_message>
Remove IP is blurred message
</commit_message>
<xml_diff>
--- a/User Guide.docx
+++ b/User Guide.docx
@@ -14,6 +14,14 @@
     </w:p>
     <w:sdt>
       <w:sdtPr>
+        <w:rPr>
+          <w:rFonts w:asciiTheme="minorHAnsi" w:eastAsiaTheme="minorHAnsi" w:hAnsiTheme="minorHAnsi" w:cstheme="minorBidi"/>
+          <w:b w:val="0"/>
+          <w:bCs w:val="0"/>
+          <w:color w:val="auto"/>
+          <w:sz w:val="24"/>
+          <w:szCs w:val="24"/>
+        </w:rPr>
         <w:id w:val="-1562714534"/>
         <w:docPartObj>
           <w:docPartGallery w:val="Table of Contents"/>
@@ -22,11 +30,7 @@
       </w:sdtPr>
       <w:sdtEndPr>
         <w:rPr>
-          <w:rFonts w:asciiTheme="minorHAnsi" w:eastAsiaTheme="minorHAnsi" w:hAnsiTheme="minorHAnsi" w:cstheme="minorBidi"/>
           <w:noProof/>
-          <w:color w:val="auto"/>
-          <w:sz w:val="24"/>
-          <w:szCs w:val="24"/>
         </w:rPr>
       </w:sdtEndPr>
       <w:sdtContent>
@@ -405,10 +409,7 @@
         <w:t>does not</w:t>
       </w:r>
       <w:r>
-        <w:t xml:space="preserve"> have to be installed on the machine as the client is built to a standalone executable with PyInstaller.</w:t>
-      </w:r>
-      <w:r>
-        <w:t xml:space="preserve"> </w:t>
+        <w:t xml:space="preserve"> have to be installed on the machine as the client is built to a standalone executable with PyInstaller. </w:t>
       </w:r>
     </w:p>
     <w:p/>
@@ -688,6 +689,7 @@
       <w:r>
         <w:rPr>
           <w:rFonts w:ascii="Calibri" w:hAnsi="Calibri" w:cs="Calibri"/>
+          <w:noProof/>
         </w:rPr>
         <w:drawing>
           <wp:inline distT="0" distB="0" distL="0" distR="0" wp14:anchorId="6D35D255" wp14:editId="4350B0DD">
@@ -742,7 +744,7 @@
           <w:sz w:val="18"/>
           <w:szCs w:val="18"/>
         </w:rPr>
-        <w:t>IP is blurred out.</w:t>
+        <w:t>Server after client connects</w:t>
       </w:r>
     </w:p>
     <w:p>
@@ -773,21 +775,7 @@
             <w:rStyle w:val="Hyperlink"/>
             <w:rFonts w:ascii="Calibri" w:hAnsi="Calibri" w:cs="Calibri"/>
           </w:rPr>
-          <w:t>scri</w:t>
-        </w:r>
-        <w:r>
-          <w:rPr>
-            <w:rStyle w:val="Hyperlink"/>
-            <w:rFonts w:ascii="Calibri" w:hAnsi="Calibri" w:cs="Calibri"/>
-          </w:rPr>
-          <w:t>p</w:t>
-        </w:r>
-        <w:r>
-          <w:rPr>
-            <w:rStyle w:val="Hyperlink"/>
-            <w:rFonts w:ascii="Calibri" w:hAnsi="Calibri" w:cs="Calibri"/>
-          </w:rPr>
-          <w:t>ts</w:t>
+          <w:t>scripts</w:t>
         </w:r>
       </w:hyperlink>
       <w:r>
@@ -1356,6 +1344,7 @@
   <w:style w:type="character" w:default="1" w:styleId="DefaultParagraphFont">
     <w:name w:val="Default Paragraph Font"/>
     <w:uiPriority w:val="1"/>
+    <w:semiHidden/>
     <w:unhideWhenUsed/>
   </w:style>
   <w:style w:type="table" w:default="1" w:styleId="TableNormal">

</xml_diff>